<commit_message>
atualização das informações de coleta dos dados
</commit_message>
<xml_diff>
--- a/01_indicadores/15_fts_habilitada_vs_estabelecimentos/07_Ficha de indicadores - FTS_habilitada por estabelecimento.docx
+++ b/01_indicadores/15_fts_habilitada_vs_estabelecimentos/07_Ficha de indicadores - FTS_habilitada por estabelecimento.docx
@@ -1,6 +1,6 @@
 
 <file path=word/document.xml><?xml version="1.0" encoding="utf-8"?>
-<w:document xmlns:wpc="http://schemas.microsoft.com/office/word/2010/wordprocessingCanvas" xmlns:cx="http://schemas.microsoft.com/office/drawing/2014/chartex" xmlns:cx1="http://schemas.microsoft.com/office/drawing/2015/9/8/chartex" xmlns:cx2="http://schemas.microsoft.com/office/drawing/2015/10/21/chartex" xmlns:cx3="http://schemas.microsoft.com/office/drawing/2016/5/9/chartex" xmlns:cx4="http://schemas.microsoft.com/office/drawing/2016/5/10/chartex" xmlns:cx5="http://schemas.microsoft.com/office/drawing/2016/5/11/chartex" xmlns:cx6="http://schemas.microsoft.com/office/drawing/2016/5/12/chartex" xmlns:cx7="http://schemas.microsoft.com/office/drawing/2016/5/13/chartex" xmlns:cx8="http://schemas.microsoft.com/office/drawing/2016/5/14/chartex" xmlns:mc="http://schemas.openxmlformats.org/markup-compatibility/2006" xmlns:aink="http://schemas.microsoft.com/office/drawing/2016/ink" xmlns:am3d="http://schemas.microsoft.com/office/drawing/2017/model3d" xmlns:o="urn:schemas-microsoft-com:office:office" xmlns:oel="http://schemas.microsoft.com/office/2019/extlst" xmlns:r="http://schemas.openxmlformats.org/officeDocument/2006/relationships" xmlns:m="http://schemas.openxmlformats.org/officeDocument/2006/math" xmlns:v="urn:schemas-microsoft-com:vml" xmlns:wp14="http://schemas.microsoft.com/office/word/2010/wordprocessingDrawing" xmlns:wp="http://schemas.openxmlformats.org/drawingml/2006/wordprocessingDrawing" xmlns:w10="urn:schemas-microsoft-com:office:word" xmlns:w="http://schemas.openxmlformats.org/wordprocessingml/2006/main" xmlns:w14="http://schemas.microsoft.com/office/word/2010/wordml" xmlns:w15="http://schemas.microsoft.com/office/word/2012/wordml" xmlns:w16cex="http://schemas.microsoft.com/office/word/2018/wordml/cex" xmlns:w16cid="http://schemas.microsoft.com/office/word/2016/wordml/cid" xmlns:w16="http://schemas.microsoft.com/office/word/2018/wordml" xmlns:w16sdtdh="http://schemas.microsoft.com/office/word/2020/wordml/sdtdatahash" xmlns:w16se="http://schemas.microsoft.com/office/word/2015/wordml/symex" xmlns:wpg="http://schemas.microsoft.com/office/word/2010/wordprocessingGroup" xmlns:wpi="http://schemas.microsoft.com/office/word/2010/wordprocessingInk" xmlns:wne="http://schemas.microsoft.com/office/word/2006/wordml" xmlns:wps="http://schemas.microsoft.com/office/word/2010/wordprocessingShape" mc:Ignorable="w14 w15 w16se w16cid w16 w16cex w16sdtdh wp14">
+<w:document xmlns:wpc="http://schemas.microsoft.com/office/word/2010/wordprocessingCanvas" xmlns:cx="http://schemas.microsoft.com/office/drawing/2014/chartex" xmlns:cx1="http://schemas.microsoft.com/office/drawing/2015/9/8/chartex" xmlns:cx2="http://schemas.microsoft.com/office/drawing/2015/10/21/chartex" xmlns:cx3="http://schemas.microsoft.com/office/drawing/2016/5/9/chartex" xmlns:cx4="http://schemas.microsoft.com/office/drawing/2016/5/10/chartex" xmlns:cx5="http://schemas.microsoft.com/office/drawing/2016/5/11/chartex" xmlns:cx6="http://schemas.microsoft.com/office/drawing/2016/5/12/chartex" xmlns:cx7="http://schemas.microsoft.com/office/drawing/2016/5/13/chartex" xmlns:cx8="http://schemas.microsoft.com/office/drawing/2016/5/14/chartex" xmlns:mc="http://schemas.openxmlformats.org/markup-compatibility/2006" xmlns:aink="http://schemas.microsoft.com/office/drawing/2016/ink" xmlns:am3d="http://schemas.microsoft.com/office/drawing/2017/model3d" xmlns:o="urn:schemas-microsoft-com:office:office" xmlns:r="http://schemas.openxmlformats.org/officeDocument/2006/relationships" xmlns:m="http://schemas.openxmlformats.org/officeDocument/2006/math" xmlns:v="urn:schemas-microsoft-com:vml" xmlns:wp14="http://schemas.microsoft.com/office/word/2010/wordprocessingDrawing" xmlns:wp="http://schemas.openxmlformats.org/drawingml/2006/wordprocessingDrawing" xmlns:w10="urn:schemas-microsoft-com:office:word" xmlns:w="http://schemas.openxmlformats.org/wordprocessingml/2006/main" xmlns:w14="http://schemas.microsoft.com/office/word/2010/wordml" xmlns:w15="http://schemas.microsoft.com/office/word/2012/wordml" xmlns:w16cex="http://schemas.microsoft.com/office/word/2018/wordml/cex" xmlns:w16cid="http://schemas.microsoft.com/office/word/2016/wordml/cid" xmlns:w16="http://schemas.microsoft.com/office/word/2018/wordml" xmlns:w16sdtdh="http://schemas.microsoft.com/office/word/2020/wordml/sdtdatahash" xmlns:w16se="http://schemas.microsoft.com/office/word/2015/wordml/symex" xmlns:wpg="http://schemas.microsoft.com/office/word/2010/wordprocessingGroup" xmlns:wpi="http://schemas.microsoft.com/office/word/2010/wordprocessingInk" xmlns:wne="http://schemas.microsoft.com/office/word/2006/wordml" xmlns:wps="http://schemas.microsoft.com/office/word/2010/wordprocessingShape" mc:Ignorable="w14 w15 w16se w16cid w16 w16cex w16sdtdh wp14">
   <w:body>
     <w:p>
       <w:pPr>
@@ -1701,6 +1701,7 @@
           <w:docPartUnique/>
         </w:docPartObj>
       </w:sdtPr>
+      <w:sdtEndPr/>
       <w:sdtContent>
         <w:p>
           <w:pPr>
@@ -2358,16 +2359,7 @@
           <w:sz w:val="20"/>
           <w:szCs w:val="20"/>
         </w:rPr>
-        <w:t xml:space="preserve">. A iniciativa se desdobrava em quatro objetivos, </w:t>
-      </w:r>
-      <w:r>
-        <w:rPr>
-          <w:rFonts w:ascii="Exo" w:hAnsi="Exo"/>
-          <w:sz w:val="20"/>
-          <w:szCs w:val="20"/>
-        </w:rPr>
-        <w:lastRenderedPageBreak/>
-        <w:t xml:space="preserve">sendo o quarto o fortalecimento de estruturas para consolidação de dados sobre a força de trabalho em saúde e o seu monitoramento a nível regional, nacional e global </w:t>
+        <w:t xml:space="preserve">. A iniciativa se desdobrava em quatro objetivos, sendo o quarto o fortalecimento de estruturas para consolidação de dados sobre a força de trabalho em saúde e o seu monitoramento a nível regional, nacional e global </w:t>
       </w:r>
       <w:sdt>
         <w:sdtPr>
@@ -2384,6 +2376,7 @@
             <w:docPart w:val="DefaultPlaceholder_-1854013440"/>
           </w:placeholder>
         </w:sdtPr>
+        <w:sdtEndPr/>
         <w:sdtContent>
           <w:r>
             <w:rPr>
@@ -2441,6 +2434,7 @@
             <w:docPart w:val="DefaultPlaceholder_-1854013440"/>
           </w:placeholder>
         </w:sdtPr>
+        <w:sdtEndPr/>
         <w:sdtContent>
           <w:r>
             <w:rPr>
@@ -2493,6 +2487,7 @@
             <w:docPart w:val="DefaultPlaceholder_-1854013440"/>
           </w:placeholder>
         </w:sdtPr>
+        <w:sdtEndPr/>
         <w:sdtContent>
           <w:r>
             <w:rPr>
@@ -2530,6 +2525,7 @@
           <w:szCs w:val="20"/>
           <w:highlight w:val="yellow"/>
         </w:rPr>
+        <w:lastRenderedPageBreak/>
         <w:t xml:space="preserve">resultou em um compêndio de </w:t>
       </w:r>
       <w:proofErr w:type="spellStart"/>
@@ -2628,7 +2624,17 @@
           <w:szCs w:val="20"/>
           <w:highlight w:val="yellow"/>
         </w:rPr>
-        <w:t>...; c);</w:t>
+        <w:t>...; c</w:t>
+      </w:r>
+      <w:proofErr w:type="gramStart"/>
+      <w:r>
+        <w:rPr>
+          <w:rFonts w:ascii="Exo" w:hAnsi="Exo"/>
+          <w:sz w:val="20"/>
+          <w:szCs w:val="20"/>
+          <w:highlight w:val="yellow"/>
+        </w:rPr>
+        <w:t>);</w:t>
       </w:r>
       <w:ins w:id="4" w:author="HENRIQUE RIBEIRO DA SILVEIRA" w:date="2024-11-05T13:46:00Z">
         <w:r>
@@ -2638,7 +2644,17 @@
             <w:szCs w:val="20"/>
             <w:highlight w:val="yellow"/>
           </w:rPr>
-          <w:t>precarização de vínculos</w:t>
+          <w:t>precarização</w:t>
+        </w:r>
+        <w:proofErr w:type="gramEnd"/>
+        <w:r>
+          <w:rPr>
+            <w:rFonts w:ascii="Exo" w:hAnsi="Exo"/>
+            <w:sz w:val="20"/>
+            <w:szCs w:val="20"/>
+            <w:highlight w:val="yellow"/>
+          </w:rPr>
+          <w:t xml:space="preserve"> de vínculos</w:t>
         </w:r>
       </w:ins>
       <w:r>
@@ -2719,6 +2735,7 @@
             <w:docPart w:val="DefaultPlaceholder_-1854013440"/>
           </w:placeholder>
         </w:sdtPr>
+        <w:sdtEndPr/>
         <w:sdtContent>
           <w:r>
             <w:rPr>
@@ -3353,6 +3370,7 @@
                 <w:rFonts w:ascii="Times New Roman" w:hAnsi="Times New Roman" w:cs="Times New Roman"/>
                 <w:color w:val="auto"/>
               </w:rPr>
+              <w:lastRenderedPageBreak/>
               <w:t>●</w:t>
             </w:r>
             <w:r>
@@ -3399,6 +3417,7 @@
                 <w:sz w:val="22"/>
                 <w:szCs w:val="24"/>
               </w:rPr>
+              <w:lastRenderedPageBreak/>
               <w:t>Descrição das variáveis que compõem o indicador</w:t>
             </w:r>
           </w:p>
@@ -3465,7 +3484,7 @@
                 <w:rFonts w:ascii="Exo" w:hAnsi="Exo"/>
                 <w:sz w:val="20"/>
               </w:rPr>
-              <w:t>Para a relação de habilitados, foram buscados os quantitativos de profissionais da saúde de todos os estados no site do Conselho Federal de cada categoria profissional, sendo encontrado o número de psicólogos, profissionais de educação física, enfermeiros, técnicos e auxiliares de enfermagem, assistentes sociais, nutricionistas, farmacêuticos, técnicos de farmácia, médicos, fonoaudiólogos, técnicos e auxiliares em prótese dentária, técnicos e auxiliares em saúde bucal e cirurgiões-dentistas. Sendo assim, gerada a variável “habilitados”.</w:t>
+              <w:t>Para a relação de habilitados, foram buscados, em junho de 2024, os quantitativos de profissionais da saúde de todos os estados no site do Conselho Federal de cada categoria profissional, sendo encontrado o número de psicólogos, profissionais de educação física, enfermeiros, técnicos e auxiliares de enfermagem, assistentes sociais, nutricionistas, farmacêuticos, técnicos de farmácia, médicos, fonoaudiólogos, técnicos e auxiliares em prótese dentária, técnicos e auxiliares em saúde bucal e cirurgiões-dentistas. Assim, foi gerada a variável “habilitados”. Contudo, nem todo Conselho Federal possuía uma página em seu site dedicada à transparência do número de profissionais, o que tornou necessária a busca informacional em relatórios anuais e também no site de conselhos regionais.</w:t>
             </w:r>
           </w:p>
           <w:p>
@@ -3924,7 +3943,6 @@
                 <w:sz w:val="22"/>
                 <w:szCs w:val="24"/>
               </w:rPr>
-              <w:lastRenderedPageBreak/>
               <w:t>Periodicidade de atualização do indicador</w:t>
             </w:r>
           </w:p>
@@ -4576,6 +4594,7 @@
           <w:iCs w:val="0"/>
           <w:color w:val="auto"/>
         </w:rPr>
+        <w:lastRenderedPageBreak/>
         <w:t xml:space="preserve">Figura </w:t>
       </w:r>
       <w:r>
@@ -4650,7 +4669,7 @@
         <w:drawing>
           <wp:inline distT="0" distB="0" distL="0" distR="0" wp14:anchorId="51F30A46" wp14:editId="73DE0FE5">
             <wp:extent cx="5400040" cy="3150235"/>
-            <wp:effectExtent l="0" t="0" r="67310" b="12065"/>
+            <wp:effectExtent l="0" t="0" r="48260" b="12065"/>
             <wp:docPr id="1822098448" name="Diagrama 2"/>
             <wp:cNvGraphicFramePr/>
             <a:graphic xmlns:a="http://schemas.openxmlformats.org/drawingml/2006/main">
@@ -4680,7 +4699,6 @@
           <w:iCs w:val="0"/>
           <w:color w:val="auto"/>
         </w:rPr>
-        <w:lastRenderedPageBreak/>
         <w:t>Fonte: elaborado pelos autores</w:t>
       </w:r>
     </w:p>
@@ -4831,6 +4849,7 @@
           <w:docPart w:val="DefaultPlaceholder_-1854013440"/>
         </w:placeholder>
       </w:sdtPr>
+      <w:sdtEndPr/>
       <w:sdtContent>
         <w:p>
           <w:pPr>
@@ -5608,7 +5627,27 @@
               <w:sz w:val="20"/>
               <w:szCs w:val="20"/>
             </w:rPr>
-            <w:t>. Sustainability (</w:t>
+            <w:t xml:space="preserve">. </w:t>
+          </w:r>
+          <w:proofErr w:type="spellStart"/>
+          <w:r>
+            <w:rPr>
+              <w:rFonts w:ascii="Exo" w:eastAsia="Times New Roman" w:hAnsi="Exo"/>
+              <w:color w:val="000000"/>
+              <w:sz w:val="20"/>
+              <w:szCs w:val="20"/>
+            </w:rPr>
+            <w:t>Sustainability</w:t>
+          </w:r>
+          <w:proofErr w:type="spellEnd"/>
+          <w:r>
+            <w:rPr>
+              <w:rFonts w:ascii="Exo" w:eastAsia="Times New Roman" w:hAnsi="Exo"/>
+              <w:color w:val="000000"/>
+              <w:sz w:val="20"/>
+              <w:szCs w:val="20"/>
+            </w:rPr>
+            <w:t xml:space="preserve"> (</w:t>
           </w:r>
           <w:proofErr w:type="spellStart"/>
           <w:r>
@@ -5686,6 +5725,7 @@
               <w:sz w:val="20"/>
               <w:szCs w:val="20"/>
             </w:rPr>
+            <w:lastRenderedPageBreak/>
             <w:t xml:space="preserve">5. </w:t>
           </w:r>
           <w:r>
@@ -6270,7 +6310,7 @@
 </file>
 
 <file path=word/comments.xml><?xml version="1.0" encoding="utf-8"?>
-<w:comments xmlns:wpc="http://schemas.microsoft.com/office/word/2010/wordprocessingCanvas" xmlns:cx="http://schemas.microsoft.com/office/drawing/2014/chartex" xmlns:cx1="http://schemas.microsoft.com/office/drawing/2015/9/8/chartex" xmlns:cx2="http://schemas.microsoft.com/office/drawing/2015/10/21/chartex" xmlns:cx3="http://schemas.microsoft.com/office/drawing/2016/5/9/chartex" xmlns:cx4="http://schemas.microsoft.com/office/drawing/2016/5/10/chartex" xmlns:cx5="http://schemas.microsoft.com/office/drawing/2016/5/11/chartex" xmlns:cx6="http://schemas.microsoft.com/office/drawing/2016/5/12/chartex" xmlns:cx7="http://schemas.microsoft.com/office/drawing/2016/5/13/chartex" xmlns:cx8="http://schemas.microsoft.com/office/drawing/2016/5/14/chartex" xmlns:mc="http://schemas.openxmlformats.org/markup-compatibility/2006" xmlns:aink="http://schemas.microsoft.com/office/drawing/2016/ink" xmlns:am3d="http://schemas.microsoft.com/office/drawing/2017/model3d" xmlns:o="urn:schemas-microsoft-com:office:office" xmlns:oel="http://schemas.microsoft.com/office/2019/extlst" xmlns:r="http://schemas.openxmlformats.org/officeDocument/2006/relationships" xmlns:m="http://schemas.openxmlformats.org/officeDocument/2006/math" xmlns:v="urn:schemas-microsoft-com:vml" xmlns:wp14="http://schemas.microsoft.com/office/word/2010/wordprocessingDrawing" xmlns:wp="http://schemas.openxmlformats.org/drawingml/2006/wordprocessingDrawing" xmlns:w10="urn:schemas-microsoft-com:office:word" xmlns:w="http://schemas.openxmlformats.org/wordprocessingml/2006/main" xmlns:w14="http://schemas.microsoft.com/office/word/2010/wordml" xmlns:w15="http://schemas.microsoft.com/office/word/2012/wordml" xmlns:w16cex="http://schemas.microsoft.com/office/word/2018/wordml/cex" xmlns:w16cid="http://schemas.microsoft.com/office/word/2016/wordml/cid" xmlns:w16="http://schemas.microsoft.com/office/word/2018/wordml" xmlns:w16sdtdh="http://schemas.microsoft.com/office/word/2020/wordml/sdtdatahash" xmlns:w16se="http://schemas.microsoft.com/office/word/2015/wordml/symex" xmlns:wpg="http://schemas.microsoft.com/office/word/2010/wordprocessingGroup" xmlns:wpi="http://schemas.microsoft.com/office/word/2010/wordprocessingInk" xmlns:wne="http://schemas.microsoft.com/office/word/2006/wordml" xmlns:wps="http://schemas.microsoft.com/office/word/2010/wordprocessingShape" mc:Ignorable="w14 w15 w16se w16cid w16 w16cex w16sdtdh wp14">
+<w:comments xmlns:wpc="http://schemas.microsoft.com/office/word/2010/wordprocessingCanvas" xmlns:cx="http://schemas.microsoft.com/office/drawing/2014/chartex" xmlns:cx1="http://schemas.microsoft.com/office/drawing/2015/9/8/chartex" xmlns:cx2="http://schemas.microsoft.com/office/drawing/2015/10/21/chartex" xmlns:cx3="http://schemas.microsoft.com/office/drawing/2016/5/9/chartex" xmlns:cx4="http://schemas.microsoft.com/office/drawing/2016/5/10/chartex" xmlns:cx5="http://schemas.microsoft.com/office/drawing/2016/5/11/chartex" xmlns:cx6="http://schemas.microsoft.com/office/drawing/2016/5/12/chartex" xmlns:cx7="http://schemas.microsoft.com/office/drawing/2016/5/13/chartex" xmlns:cx8="http://schemas.microsoft.com/office/drawing/2016/5/14/chartex" xmlns:mc="http://schemas.openxmlformats.org/markup-compatibility/2006" xmlns:aink="http://schemas.microsoft.com/office/drawing/2016/ink" xmlns:am3d="http://schemas.microsoft.com/office/drawing/2017/model3d" xmlns:o="urn:schemas-microsoft-com:office:office" xmlns:r="http://schemas.openxmlformats.org/officeDocument/2006/relationships" xmlns:m="http://schemas.openxmlformats.org/officeDocument/2006/math" xmlns:v="urn:schemas-microsoft-com:vml" xmlns:wp14="http://schemas.microsoft.com/office/word/2010/wordprocessingDrawing" xmlns:wp="http://schemas.openxmlformats.org/drawingml/2006/wordprocessingDrawing" xmlns:w10="urn:schemas-microsoft-com:office:word" xmlns:w="http://schemas.openxmlformats.org/wordprocessingml/2006/main" xmlns:w14="http://schemas.microsoft.com/office/word/2010/wordml" xmlns:w15="http://schemas.microsoft.com/office/word/2012/wordml" xmlns:w16cex="http://schemas.microsoft.com/office/word/2018/wordml/cex" xmlns:w16cid="http://schemas.microsoft.com/office/word/2016/wordml/cid" xmlns:w16="http://schemas.microsoft.com/office/word/2018/wordml" xmlns:w16sdtdh="http://schemas.microsoft.com/office/word/2020/wordml/sdtdatahash" xmlns:w16se="http://schemas.microsoft.com/office/word/2015/wordml/symex" xmlns:wpg="http://schemas.microsoft.com/office/word/2010/wordprocessingGroup" xmlns:wpi="http://schemas.microsoft.com/office/word/2010/wordprocessingInk" xmlns:wne="http://schemas.microsoft.com/office/word/2006/wordml" xmlns:wps="http://schemas.microsoft.com/office/word/2010/wordprocessingShape" mc:Ignorable="w14 w15 w16se w16cid w16 w16cex w16sdtdh wp14">
   <w:comment w:id="1" w:author="Daniel Pagotto" w:date="2024-11-05T11:23:00Z" w:initials="DP">
     <w:p>
       <w:pPr>
@@ -6307,28 +6347,28 @@
 </file>
 
 <file path=word/commentsExtended.xml><?xml version="1.0" encoding="utf-8"?>
-<w15:commentsEx xmlns:wpc="http://schemas.microsoft.com/office/word/2010/wordprocessingCanvas" xmlns:cx="http://schemas.microsoft.com/office/drawing/2014/chartex" xmlns:cx1="http://schemas.microsoft.com/office/drawing/2015/9/8/chartex" xmlns:cx2="http://schemas.microsoft.com/office/drawing/2015/10/21/chartex" xmlns:cx3="http://schemas.microsoft.com/office/drawing/2016/5/9/chartex" xmlns:cx4="http://schemas.microsoft.com/office/drawing/2016/5/10/chartex" xmlns:cx5="http://schemas.microsoft.com/office/drawing/2016/5/11/chartex" xmlns:cx6="http://schemas.microsoft.com/office/drawing/2016/5/12/chartex" xmlns:cx7="http://schemas.microsoft.com/office/drawing/2016/5/13/chartex" xmlns:cx8="http://schemas.microsoft.com/office/drawing/2016/5/14/chartex" xmlns:mc="http://schemas.openxmlformats.org/markup-compatibility/2006" xmlns:aink="http://schemas.microsoft.com/office/drawing/2016/ink" xmlns:am3d="http://schemas.microsoft.com/office/drawing/2017/model3d" xmlns:o="urn:schemas-microsoft-com:office:office" xmlns:oel="http://schemas.microsoft.com/office/2019/extlst" xmlns:r="http://schemas.openxmlformats.org/officeDocument/2006/relationships" xmlns:m="http://schemas.openxmlformats.org/officeDocument/2006/math" xmlns:v="urn:schemas-microsoft-com:vml" xmlns:wp14="http://schemas.microsoft.com/office/word/2010/wordprocessingDrawing" xmlns:wp="http://schemas.openxmlformats.org/drawingml/2006/wordprocessingDrawing" xmlns:w10="urn:schemas-microsoft-com:office:word" xmlns:w="http://schemas.openxmlformats.org/wordprocessingml/2006/main" xmlns:w14="http://schemas.microsoft.com/office/word/2010/wordml" xmlns:w15="http://schemas.microsoft.com/office/word/2012/wordml" xmlns:w16cex="http://schemas.microsoft.com/office/word/2018/wordml/cex" xmlns:w16cid="http://schemas.microsoft.com/office/word/2016/wordml/cid" xmlns:w16="http://schemas.microsoft.com/office/word/2018/wordml" xmlns:w16sdtdh="http://schemas.microsoft.com/office/word/2020/wordml/sdtdatahash" xmlns:w16se="http://schemas.microsoft.com/office/word/2015/wordml/symex" xmlns:wpg="http://schemas.microsoft.com/office/word/2010/wordprocessingGroup" xmlns:wpi="http://schemas.microsoft.com/office/word/2010/wordprocessingInk" xmlns:wne="http://schemas.microsoft.com/office/word/2006/wordml" xmlns:wps="http://schemas.microsoft.com/office/word/2010/wordprocessingShape" mc:Ignorable="w14 w15 w16se w16cid w16 w16cex w16sdtdh wp14">
+<w15:commentsEx xmlns:wpc="http://schemas.microsoft.com/office/word/2010/wordprocessingCanvas" xmlns:cx="http://schemas.microsoft.com/office/drawing/2014/chartex" xmlns:cx1="http://schemas.microsoft.com/office/drawing/2015/9/8/chartex" xmlns:cx2="http://schemas.microsoft.com/office/drawing/2015/10/21/chartex" xmlns:cx3="http://schemas.microsoft.com/office/drawing/2016/5/9/chartex" xmlns:cx4="http://schemas.microsoft.com/office/drawing/2016/5/10/chartex" xmlns:cx5="http://schemas.microsoft.com/office/drawing/2016/5/11/chartex" xmlns:cx6="http://schemas.microsoft.com/office/drawing/2016/5/12/chartex" xmlns:cx7="http://schemas.microsoft.com/office/drawing/2016/5/13/chartex" xmlns:cx8="http://schemas.microsoft.com/office/drawing/2016/5/14/chartex" xmlns:mc="http://schemas.openxmlformats.org/markup-compatibility/2006" xmlns:aink="http://schemas.microsoft.com/office/drawing/2016/ink" xmlns:am3d="http://schemas.microsoft.com/office/drawing/2017/model3d" xmlns:o="urn:schemas-microsoft-com:office:office" xmlns:r="http://schemas.openxmlformats.org/officeDocument/2006/relationships" xmlns:m="http://schemas.openxmlformats.org/officeDocument/2006/math" xmlns:v="urn:schemas-microsoft-com:vml" xmlns:wp14="http://schemas.microsoft.com/office/word/2010/wordprocessingDrawing" xmlns:wp="http://schemas.openxmlformats.org/drawingml/2006/wordprocessingDrawing" xmlns:w10="urn:schemas-microsoft-com:office:word" xmlns:w="http://schemas.openxmlformats.org/wordprocessingml/2006/main" xmlns:w14="http://schemas.microsoft.com/office/word/2010/wordml" xmlns:w15="http://schemas.microsoft.com/office/word/2012/wordml" xmlns:w16cex="http://schemas.microsoft.com/office/word/2018/wordml/cex" xmlns:w16cid="http://schemas.microsoft.com/office/word/2016/wordml/cid" xmlns:w16="http://schemas.microsoft.com/office/word/2018/wordml" xmlns:w16sdtdh="http://schemas.microsoft.com/office/word/2020/wordml/sdtdatahash" xmlns:w16se="http://schemas.microsoft.com/office/word/2015/wordml/symex" xmlns:wpg="http://schemas.microsoft.com/office/word/2010/wordprocessingGroup" xmlns:wpi="http://schemas.microsoft.com/office/word/2010/wordprocessingInk" xmlns:wne="http://schemas.microsoft.com/office/word/2006/wordml" xmlns:wps="http://schemas.microsoft.com/office/word/2010/wordprocessingShape" mc:Ignorable="w14 w15 w16se w16cid w16 w16cex w16sdtdh wp14">
   <w15:commentEx w15:paraId="5E50E9F9" w15:done="0"/>
   <w15:commentEx w15:paraId="4B51C398" w15:done="0"/>
 </w15:commentsEx>
 </file>
 
 <file path=word/commentsExtensible.xml><?xml version="1.0" encoding="utf-8"?>
-<w16cex:commentsExtensible xmlns:wpc="http://schemas.microsoft.com/office/word/2010/wordprocessingCanvas" xmlns:cx="http://schemas.microsoft.com/office/drawing/2014/chartex" xmlns:cx1="http://schemas.microsoft.com/office/drawing/2015/9/8/chartex" xmlns:cx2="http://schemas.microsoft.com/office/drawing/2015/10/21/chartex" xmlns:cx3="http://schemas.microsoft.com/office/drawing/2016/5/9/chartex" xmlns:cx4="http://schemas.microsoft.com/office/drawing/2016/5/10/chartex" xmlns:cx5="http://schemas.microsoft.com/office/drawing/2016/5/11/chartex" xmlns:cx6="http://schemas.microsoft.com/office/drawing/2016/5/12/chartex" xmlns:cx7="http://schemas.microsoft.com/office/drawing/2016/5/13/chartex" xmlns:cx8="http://schemas.microsoft.com/office/drawing/2016/5/14/chartex" xmlns:mc="http://schemas.openxmlformats.org/markup-compatibility/2006" xmlns:aink="http://schemas.microsoft.com/office/drawing/2016/ink" xmlns:am3d="http://schemas.microsoft.com/office/drawing/2017/model3d" xmlns:o="urn:schemas-microsoft-com:office:office" xmlns:oel="http://schemas.microsoft.com/office/2019/extlst" xmlns:r="http://schemas.openxmlformats.org/officeDocument/2006/relationships" xmlns:m="http://schemas.openxmlformats.org/officeDocument/2006/math" xmlns:v="urn:schemas-microsoft-com:vml" xmlns:wp14="http://schemas.microsoft.com/office/word/2010/wordprocessingDrawing" xmlns:wp="http://schemas.openxmlformats.org/drawingml/2006/wordprocessingDrawing" xmlns:w10="urn:schemas-microsoft-com:office:word" xmlns:w="http://schemas.openxmlformats.org/wordprocessingml/2006/main" xmlns:w14="http://schemas.microsoft.com/office/word/2010/wordml" xmlns:w15="http://schemas.microsoft.com/office/word/2012/wordml" xmlns:w16cex="http://schemas.microsoft.com/office/word/2018/wordml/cex" xmlns:w16cid="http://schemas.microsoft.com/office/word/2016/wordml/cid" xmlns:w16="http://schemas.microsoft.com/office/word/2018/wordml" xmlns:w16sdtdh="http://schemas.microsoft.com/office/word/2020/wordml/sdtdatahash" xmlns:w16se="http://schemas.microsoft.com/office/word/2015/wordml/symex" xmlns:wpg="http://schemas.microsoft.com/office/word/2010/wordprocessingGroup" xmlns:wpi="http://schemas.microsoft.com/office/word/2010/wordprocessingInk" xmlns:wne="http://schemas.microsoft.com/office/word/2006/wordml" xmlns:wps="http://schemas.microsoft.com/office/word/2010/wordprocessingShape" mc:Ignorable="w14 w15 w16se w16cid w16 w16cex w16sdtdh wp14">
+<w16cex:commentsExtensible xmlns:wpc="http://schemas.microsoft.com/office/word/2010/wordprocessingCanvas" xmlns:cx="http://schemas.microsoft.com/office/drawing/2014/chartex" xmlns:cx1="http://schemas.microsoft.com/office/drawing/2015/9/8/chartex" xmlns:cx2="http://schemas.microsoft.com/office/drawing/2015/10/21/chartex" xmlns:cx3="http://schemas.microsoft.com/office/drawing/2016/5/9/chartex" xmlns:cx4="http://schemas.microsoft.com/office/drawing/2016/5/10/chartex" xmlns:cx5="http://schemas.microsoft.com/office/drawing/2016/5/11/chartex" xmlns:cx6="http://schemas.microsoft.com/office/drawing/2016/5/12/chartex" xmlns:cx7="http://schemas.microsoft.com/office/drawing/2016/5/13/chartex" xmlns:cx8="http://schemas.microsoft.com/office/drawing/2016/5/14/chartex" xmlns:mc="http://schemas.openxmlformats.org/markup-compatibility/2006" xmlns:aink="http://schemas.microsoft.com/office/drawing/2016/ink" xmlns:am3d="http://schemas.microsoft.com/office/drawing/2017/model3d" xmlns:o="urn:schemas-microsoft-com:office:office" xmlns:r="http://schemas.openxmlformats.org/officeDocument/2006/relationships" xmlns:m="http://schemas.openxmlformats.org/officeDocument/2006/math" xmlns:v="urn:schemas-microsoft-com:vml" xmlns:wp14="http://schemas.microsoft.com/office/word/2010/wordprocessingDrawing" xmlns:wp="http://schemas.openxmlformats.org/drawingml/2006/wordprocessingDrawing" xmlns:w10="urn:schemas-microsoft-com:office:word" xmlns:w="http://schemas.openxmlformats.org/wordprocessingml/2006/main" xmlns:w14="http://schemas.microsoft.com/office/word/2010/wordml" xmlns:w15="http://schemas.microsoft.com/office/word/2012/wordml" xmlns:w16cex="http://schemas.microsoft.com/office/word/2018/wordml/cex" xmlns:w16cid="http://schemas.microsoft.com/office/word/2016/wordml/cid" xmlns:w16="http://schemas.microsoft.com/office/word/2018/wordml" xmlns:w16sdtdh="http://schemas.microsoft.com/office/word/2020/wordml/sdtdatahash" xmlns:w16se="http://schemas.microsoft.com/office/word/2015/wordml/symex" xmlns:wpg="http://schemas.microsoft.com/office/word/2010/wordprocessingGroup" xmlns:wpi="http://schemas.microsoft.com/office/word/2010/wordprocessingInk" xmlns:wne="http://schemas.microsoft.com/office/word/2006/wordml" xmlns:wps="http://schemas.microsoft.com/office/word/2010/wordprocessingShape" mc:Ignorable="w14 w15 w16se w16cid w16 w16cex w16sdtdh wp14">
   <w16cex:commentExtensible w16cex:durableId="2AD47E96" w16cex:dateUtc="2024-11-05T14:23:00Z"/>
   <w16cex:commentExtensible w16cex:durableId="2AD47B94" w16cex:dateUtc="2024-11-05T14:10:00Z"/>
 </w16cex:commentsExtensible>
 </file>
 
 <file path=word/commentsIds.xml><?xml version="1.0" encoding="utf-8"?>
-<w16cid:commentsIds xmlns:wpc="http://schemas.microsoft.com/office/word/2010/wordprocessingCanvas" xmlns:cx="http://schemas.microsoft.com/office/drawing/2014/chartex" xmlns:cx1="http://schemas.microsoft.com/office/drawing/2015/9/8/chartex" xmlns:cx2="http://schemas.microsoft.com/office/drawing/2015/10/21/chartex" xmlns:cx3="http://schemas.microsoft.com/office/drawing/2016/5/9/chartex" xmlns:cx4="http://schemas.microsoft.com/office/drawing/2016/5/10/chartex" xmlns:cx5="http://schemas.microsoft.com/office/drawing/2016/5/11/chartex" xmlns:cx6="http://schemas.microsoft.com/office/drawing/2016/5/12/chartex" xmlns:cx7="http://schemas.microsoft.com/office/drawing/2016/5/13/chartex" xmlns:cx8="http://schemas.microsoft.com/office/drawing/2016/5/14/chartex" xmlns:mc="http://schemas.openxmlformats.org/markup-compatibility/2006" xmlns:aink="http://schemas.microsoft.com/office/drawing/2016/ink" xmlns:am3d="http://schemas.microsoft.com/office/drawing/2017/model3d" xmlns:o="urn:schemas-microsoft-com:office:office" xmlns:oel="http://schemas.microsoft.com/office/2019/extlst" xmlns:r="http://schemas.openxmlformats.org/officeDocument/2006/relationships" xmlns:m="http://schemas.openxmlformats.org/officeDocument/2006/math" xmlns:v="urn:schemas-microsoft-com:vml" xmlns:wp14="http://schemas.microsoft.com/office/word/2010/wordprocessingDrawing" xmlns:wp="http://schemas.openxmlformats.org/drawingml/2006/wordprocessingDrawing" xmlns:w10="urn:schemas-microsoft-com:office:word" xmlns:w="http://schemas.openxmlformats.org/wordprocessingml/2006/main" xmlns:w14="http://schemas.microsoft.com/office/word/2010/wordml" xmlns:w15="http://schemas.microsoft.com/office/word/2012/wordml" xmlns:w16cex="http://schemas.microsoft.com/office/word/2018/wordml/cex" xmlns:w16cid="http://schemas.microsoft.com/office/word/2016/wordml/cid" xmlns:w16="http://schemas.microsoft.com/office/word/2018/wordml" xmlns:w16sdtdh="http://schemas.microsoft.com/office/word/2020/wordml/sdtdatahash" xmlns:w16se="http://schemas.microsoft.com/office/word/2015/wordml/symex" xmlns:wpg="http://schemas.microsoft.com/office/word/2010/wordprocessingGroup" xmlns:wpi="http://schemas.microsoft.com/office/word/2010/wordprocessingInk" xmlns:wne="http://schemas.microsoft.com/office/word/2006/wordml" xmlns:wps="http://schemas.microsoft.com/office/word/2010/wordprocessingShape" mc:Ignorable="w14 w15 w16se w16cid w16 w16cex w16sdtdh wp14">
+<w16cid:commentsIds xmlns:wpc="http://schemas.microsoft.com/office/word/2010/wordprocessingCanvas" xmlns:cx="http://schemas.microsoft.com/office/drawing/2014/chartex" xmlns:cx1="http://schemas.microsoft.com/office/drawing/2015/9/8/chartex" xmlns:cx2="http://schemas.microsoft.com/office/drawing/2015/10/21/chartex" xmlns:cx3="http://schemas.microsoft.com/office/drawing/2016/5/9/chartex" xmlns:cx4="http://schemas.microsoft.com/office/drawing/2016/5/10/chartex" xmlns:cx5="http://schemas.microsoft.com/office/drawing/2016/5/11/chartex" xmlns:cx6="http://schemas.microsoft.com/office/drawing/2016/5/12/chartex" xmlns:cx7="http://schemas.microsoft.com/office/drawing/2016/5/13/chartex" xmlns:cx8="http://schemas.microsoft.com/office/drawing/2016/5/14/chartex" xmlns:mc="http://schemas.openxmlformats.org/markup-compatibility/2006" xmlns:aink="http://schemas.microsoft.com/office/drawing/2016/ink" xmlns:am3d="http://schemas.microsoft.com/office/drawing/2017/model3d" xmlns:o="urn:schemas-microsoft-com:office:office" xmlns:r="http://schemas.openxmlformats.org/officeDocument/2006/relationships" xmlns:m="http://schemas.openxmlformats.org/officeDocument/2006/math" xmlns:v="urn:schemas-microsoft-com:vml" xmlns:wp14="http://schemas.microsoft.com/office/word/2010/wordprocessingDrawing" xmlns:wp="http://schemas.openxmlformats.org/drawingml/2006/wordprocessingDrawing" xmlns:w10="urn:schemas-microsoft-com:office:word" xmlns:w="http://schemas.openxmlformats.org/wordprocessingml/2006/main" xmlns:w14="http://schemas.microsoft.com/office/word/2010/wordml" xmlns:w15="http://schemas.microsoft.com/office/word/2012/wordml" xmlns:w16cex="http://schemas.microsoft.com/office/word/2018/wordml/cex" xmlns:w16cid="http://schemas.microsoft.com/office/word/2016/wordml/cid" xmlns:w16="http://schemas.microsoft.com/office/word/2018/wordml" xmlns:w16sdtdh="http://schemas.microsoft.com/office/word/2020/wordml/sdtdatahash" xmlns:w16se="http://schemas.microsoft.com/office/word/2015/wordml/symex" xmlns:wpg="http://schemas.microsoft.com/office/word/2010/wordprocessingGroup" xmlns:wpi="http://schemas.microsoft.com/office/word/2010/wordprocessingInk" xmlns:wne="http://schemas.microsoft.com/office/word/2006/wordml" xmlns:wps="http://schemas.microsoft.com/office/word/2010/wordprocessingShape" mc:Ignorable="w14 w15 w16se w16cid w16 w16cex w16sdtdh wp14">
   <w16cid:commentId w16cid:paraId="5E50E9F9" w16cid:durableId="2AD47E96"/>
   <w16cid:commentId w16cid:paraId="4B51C398" w16cid:durableId="2AD47B94"/>
 </w16cid:commentsIds>
 </file>
 
 <file path=word/endnotes.xml><?xml version="1.0" encoding="utf-8"?>
-<w:endnotes xmlns:wpc="http://schemas.microsoft.com/office/word/2010/wordprocessingCanvas" xmlns:cx="http://schemas.microsoft.com/office/drawing/2014/chartex" xmlns:cx1="http://schemas.microsoft.com/office/drawing/2015/9/8/chartex" xmlns:cx2="http://schemas.microsoft.com/office/drawing/2015/10/21/chartex" xmlns:cx3="http://schemas.microsoft.com/office/drawing/2016/5/9/chartex" xmlns:cx4="http://schemas.microsoft.com/office/drawing/2016/5/10/chartex" xmlns:cx5="http://schemas.microsoft.com/office/drawing/2016/5/11/chartex" xmlns:cx6="http://schemas.microsoft.com/office/drawing/2016/5/12/chartex" xmlns:cx7="http://schemas.microsoft.com/office/drawing/2016/5/13/chartex" xmlns:cx8="http://schemas.microsoft.com/office/drawing/2016/5/14/chartex" xmlns:mc="http://schemas.openxmlformats.org/markup-compatibility/2006" xmlns:aink="http://schemas.microsoft.com/office/drawing/2016/ink" xmlns:am3d="http://schemas.microsoft.com/office/drawing/2017/model3d" xmlns:o="urn:schemas-microsoft-com:office:office" xmlns:oel="http://schemas.microsoft.com/office/2019/extlst" xmlns:r="http://schemas.openxmlformats.org/officeDocument/2006/relationships" xmlns:m="http://schemas.openxmlformats.org/officeDocument/2006/math" xmlns:v="urn:schemas-microsoft-com:vml" xmlns:wp14="http://schemas.microsoft.com/office/word/2010/wordprocessingDrawing" xmlns:wp="http://schemas.openxmlformats.org/drawingml/2006/wordprocessingDrawing" xmlns:w10="urn:schemas-microsoft-com:office:word" xmlns:w="http://schemas.openxmlformats.org/wordprocessingml/2006/main" xmlns:w14="http://schemas.microsoft.com/office/word/2010/wordml" xmlns:w15="http://schemas.microsoft.com/office/word/2012/wordml" xmlns:w16cex="http://schemas.microsoft.com/office/word/2018/wordml/cex" xmlns:w16cid="http://schemas.microsoft.com/office/word/2016/wordml/cid" xmlns:w16="http://schemas.microsoft.com/office/word/2018/wordml" xmlns:w16sdtdh="http://schemas.microsoft.com/office/word/2020/wordml/sdtdatahash" xmlns:w16se="http://schemas.microsoft.com/office/word/2015/wordml/symex" xmlns:wpg="http://schemas.microsoft.com/office/word/2010/wordprocessingGroup" xmlns:wpi="http://schemas.microsoft.com/office/word/2010/wordprocessingInk" xmlns:wne="http://schemas.microsoft.com/office/word/2006/wordml" xmlns:wps="http://schemas.microsoft.com/office/word/2010/wordprocessingShape" mc:Ignorable="w14 w15 w16se w16cid w16 w16cex w16sdtdh wp14">
+<w:endnotes xmlns:wpc="http://schemas.microsoft.com/office/word/2010/wordprocessingCanvas" xmlns:cx="http://schemas.microsoft.com/office/drawing/2014/chartex" xmlns:cx1="http://schemas.microsoft.com/office/drawing/2015/9/8/chartex" xmlns:cx2="http://schemas.microsoft.com/office/drawing/2015/10/21/chartex" xmlns:cx3="http://schemas.microsoft.com/office/drawing/2016/5/9/chartex" xmlns:cx4="http://schemas.microsoft.com/office/drawing/2016/5/10/chartex" xmlns:cx5="http://schemas.microsoft.com/office/drawing/2016/5/11/chartex" xmlns:cx6="http://schemas.microsoft.com/office/drawing/2016/5/12/chartex" xmlns:cx7="http://schemas.microsoft.com/office/drawing/2016/5/13/chartex" xmlns:cx8="http://schemas.microsoft.com/office/drawing/2016/5/14/chartex" xmlns:mc="http://schemas.openxmlformats.org/markup-compatibility/2006" xmlns:aink="http://schemas.microsoft.com/office/drawing/2016/ink" xmlns:am3d="http://schemas.microsoft.com/office/drawing/2017/model3d" xmlns:o="urn:schemas-microsoft-com:office:office" xmlns:r="http://schemas.openxmlformats.org/officeDocument/2006/relationships" xmlns:m="http://schemas.openxmlformats.org/officeDocument/2006/math" xmlns:v="urn:schemas-microsoft-com:vml" xmlns:wp14="http://schemas.microsoft.com/office/word/2010/wordprocessingDrawing" xmlns:wp="http://schemas.openxmlformats.org/drawingml/2006/wordprocessingDrawing" xmlns:w10="urn:schemas-microsoft-com:office:word" xmlns:w="http://schemas.openxmlformats.org/wordprocessingml/2006/main" xmlns:w14="http://schemas.microsoft.com/office/word/2010/wordml" xmlns:w15="http://schemas.microsoft.com/office/word/2012/wordml" xmlns:w16cex="http://schemas.microsoft.com/office/word/2018/wordml/cex" xmlns:w16cid="http://schemas.microsoft.com/office/word/2016/wordml/cid" xmlns:w16="http://schemas.microsoft.com/office/word/2018/wordml" xmlns:w16sdtdh="http://schemas.microsoft.com/office/word/2020/wordml/sdtdatahash" xmlns:w16se="http://schemas.microsoft.com/office/word/2015/wordml/symex" xmlns:wpg="http://schemas.microsoft.com/office/word/2010/wordprocessingGroup" xmlns:wpi="http://schemas.microsoft.com/office/word/2010/wordprocessingInk" xmlns:wne="http://schemas.microsoft.com/office/word/2006/wordml" xmlns:wps="http://schemas.microsoft.com/office/word/2010/wordprocessingShape" mc:Ignorable="w14 w15 w16se w16cid w16 w16cex w16sdtdh wp14">
   <w:endnote w:type="separator" w:id="-1">
     <w:p>
       <w:pPr>
@@ -6353,7 +6393,7 @@
 </file>
 
 <file path=word/footer1.xml><?xml version="1.0" encoding="utf-8"?>
-<w:ftr xmlns:wpc="http://schemas.microsoft.com/office/word/2010/wordprocessingCanvas" xmlns:cx="http://schemas.microsoft.com/office/drawing/2014/chartex" xmlns:cx1="http://schemas.microsoft.com/office/drawing/2015/9/8/chartex" xmlns:cx2="http://schemas.microsoft.com/office/drawing/2015/10/21/chartex" xmlns:cx3="http://schemas.microsoft.com/office/drawing/2016/5/9/chartex" xmlns:cx4="http://schemas.microsoft.com/office/drawing/2016/5/10/chartex" xmlns:cx5="http://schemas.microsoft.com/office/drawing/2016/5/11/chartex" xmlns:cx6="http://schemas.microsoft.com/office/drawing/2016/5/12/chartex" xmlns:cx7="http://schemas.microsoft.com/office/drawing/2016/5/13/chartex" xmlns:cx8="http://schemas.microsoft.com/office/drawing/2016/5/14/chartex" xmlns:mc="http://schemas.openxmlformats.org/markup-compatibility/2006" xmlns:aink="http://schemas.microsoft.com/office/drawing/2016/ink" xmlns:am3d="http://schemas.microsoft.com/office/drawing/2017/model3d" xmlns:o="urn:schemas-microsoft-com:office:office" xmlns:oel="http://schemas.microsoft.com/office/2019/extlst" xmlns:r="http://schemas.openxmlformats.org/officeDocument/2006/relationships" xmlns:m="http://schemas.openxmlformats.org/officeDocument/2006/math" xmlns:v="urn:schemas-microsoft-com:vml" xmlns:wp14="http://schemas.microsoft.com/office/word/2010/wordprocessingDrawing" xmlns:wp="http://schemas.openxmlformats.org/drawingml/2006/wordprocessingDrawing" xmlns:w10="urn:schemas-microsoft-com:office:word" xmlns:w="http://schemas.openxmlformats.org/wordprocessingml/2006/main" xmlns:w14="http://schemas.microsoft.com/office/word/2010/wordml" xmlns:w15="http://schemas.microsoft.com/office/word/2012/wordml" xmlns:w16cex="http://schemas.microsoft.com/office/word/2018/wordml/cex" xmlns:w16cid="http://schemas.microsoft.com/office/word/2016/wordml/cid" xmlns:w16="http://schemas.microsoft.com/office/word/2018/wordml" xmlns:w16sdtdh="http://schemas.microsoft.com/office/word/2020/wordml/sdtdatahash" xmlns:w16se="http://schemas.microsoft.com/office/word/2015/wordml/symex" xmlns:wpg="http://schemas.microsoft.com/office/word/2010/wordprocessingGroup" xmlns:wpi="http://schemas.microsoft.com/office/word/2010/wordprocessingInk" xmlns:wne="http://schemas.microsoft.com/office/word/2006/wordml" xmlns:wps="http://schemas.microsoft.com/office/word/2010/wordprocessingShape" mc:Ignorable="w14 w15 w16se w16cid w16 w16cex w16sdtdh wp14">
+<w:ftr xmlns:wpc="http://schemas.microsoft.com/office/word/2010/wordprocessingCanvas" xmlns:cx="http://schemas.microsoft.com/office/drawing/2014/chartex" xmlns:cx1="http://schemas.microsoft.com/office/drawing/2015/9/8/chartex" xmlns:cx2="http://schemas.microsoft.com/office/drawing/2015/10/21/chartex" xmlns:cx3="http://schemas.microsoft.com/office/drawing/2016/5/9/chartex" xmlns:cx4="http://schemas.microsoft.com/office/drawing/2016/5/10/chartex" xmlns:cx5="http://schemas.microsoft.com/office/drawing/2016/5/11/chartex" xmlns:cx6="http://schemas.microsoft.com/office/drawing/2016/5/12/chartex" xmlns:cx7="http://schemas.microsoft.com/office/drawing/2016/5/13/chartex" xmlns:cx8="http://schemas.microsoft.com/office/drawing/2016/5/14/chartex" xmlns:mc="http://schemas.openxmlformats.org/markup-compatibility/2006" xmlns:aink="http://schemas.microsoft.com/office/drawing/2016/ink" xmlns:am3d="http://schemas.microsoft.com/office/drawing/2017/model3d" xmlns:o="urn:schemas-microsoft-com:office:office" xmlns:r="http://schemas.openxmlformats.org/officeDocument/2006/relationships" xmlns:m="http://schemas.openxmlformats.org/officeDocument/2006/math" xmlns:v="urn:schemas-microsoft-com:vml" xmlns:wp14="http://schemas.microsoft.com/office/word/2010/wordprocessingDrawing" xmlns:wp="http://schemas.openxmlformats.org/drawingml/2006/wordprocessingDrawing" xmlns:w10="urn:schemas-microsoft-com:office:word" xmlns:w="http://schemas.openxmlformats.org/wordprocessingml/2006/main" xmlns:w14="http://schemas.microsoft.com/office/word/2010/wordml" xmlns:w15="http://schemas.microsoft.com/office/word/2012/wordml" xmlns:w16cex="http://schemas.microsoft.com/office/word/2018/wordml/cex" xmlns:w16cid="http://schemas.microsoft.com/office/word/2016/wordml/cid" xmlns:w16="http://schemas.microsoft.com/office/word/2018/wordml" xmlns:w16sdtdh="http://schemas.microsoft.com/office/word/2020/wordml/sdtdatahash" xmlns:w16se="http://schemas.microsoft.com/office/word/2015/wordml/symex" xmlns:wpg="http://schemas.microsoft.com/office/word/2010/wordprocessingGroup" xmlns:wpi="http://schemas.microsoft.com/office/word/2010/wordprocessingInk" xmlns:wne="http://schemas.microsoft.com/office/word/2006/wordml" xmlns:wps="http://schemas.microsoft.com/office/word/2010/wordprocessingShape" mc:Ignorable="w14 w15 w16se w16cid w16 w16cex w16sdtdh wp14">
   <w:p>
     <w:pPr>
       <w:pStyle w:val="Rodap"/>
@@ -6509,7 +6549,7 @@
 </file>
 
 <file path=word/footnotes.xml><?xml version="1.0" encoding="utf-8"?>
-<w:footnotes xmlns:wpc="http://schemas.microsoft.com/office/word/2010/wordprocessingCanvas" xmlns:cx="http://schemas.microsoft.com/office/drawing/2014/chartex" xmlns:cx1="http://schemas.microsoft.com/office/drawing/2015/9/8/chartex" xmlns:cx2="http://schemas.microsoft.com/office/drawing/2015/10/21/chartex" xmlns:cx3="http://schemas.microsoft.com/office/drawing/2016/5/9/chartex" xmlns:cx4="http://schemas.microsoft.com/office/drawing/2016/5/10/chartex" xmlns:cx5="http://schemas.microsoft.com/office/drawing/2016/5/11/chartex" xmlns:cx6="http://schemas.microsoft.com/office/drawing/2016/5/12/chartex" xmlns:cx7="http://schemas.microsoft.com/office/drawing/2016/5/13/chartex" xmlns:cx8="http://schemas.microsoft.com/office/drawing/2016/5/14/chartex" xmlns:mc="http://schemas.openxmlformats.org/markup-compatibility/2006" xmlns:aink="http://schemas.microsoft.com/office/drawing/2016/ink" xmlns:am3d="http://schemas.microsoft.com/office/drawing/2017/model3d" xmlns:o="urn:schemas-microsoft-com:office:office" xmlns:oel="http://schemas.microsoft.com/office/2019/extlst" xmlns:r="http://schemas.openxmlformats.org/officeDocument/2006/relationships" xmlns:m="http://schemas.openxmlformats.org/officeDocument/2006/math" xmlns:v="urn:schemas-microsoft-com:vml" xmlns:wp14="http://schemas.microsoft.com/office/word/2010/wordprocessingDrawing" xmlns:wp="http://schemas.openxmlformats.org/drawingml/2006/wordprocessingDrawing" xmlns:w10="urn:schemas-microsoft-com:office:word" xmlns:w="http://schemas.openxmlformats.org/wordprocessingml/2006/main" xmlns:w14="http://schemas.microsoft.com/office/word/2010/wordml" xmlns:w15="http://schemas.microsoft.com/office/word/2012/wordml" xmlns:w16cex="http://schemas.microsoft.com/office/word/2018/wordml/cex" xmlns:w16cid="http://schemas.microsoft.com/office/word/2016/wordml/cid" xmlns:w16="http://schemas.microsoft.com/office/word/2018/wordml" xmlns:w16sdtdh="http://schemas.microsoft.com/office/word/2020/wordml/sdtdatahash" xmlns:w16se="http://schemas.microsoft.com/office/word/2015/wordml/symex" xmlns:wpg="http://schemas.microsoft.com/office/word/2010/wordprocessingGroup" xmlns:wpi="http://schemas.microsoft.com/office/word/2010/wordprocessingInk" xmlns:wne="http://schemas.microsoft.com/office/word/2006/wordml" xmlns:wps="http://schemas.microsoft.com/office/word/2010/wordprocessingShape" mc:Ignorable="w14 w15 w16se w16cid w16 w16cex w16sdtdh wp14">
+<w:footnotes xmlns:wpc="http://schemas.microsoft.com/office/word/2010/wordprocessingCanvas" xmlns:cx="http://schemas.microsoft.com/office/drawing/2014/chartex" xmlns:cx1="http://schemas.microsoft.com/office/drawing/2015/9/8/chartex" xmlns:cx2="http://schemas.microsoft.com/office/drawing/2015/10/21/chartex" xmlns:cx3="http://schemas.microsoft.com/office/drawing/2016/5/9/chartex" xmlns:cx4="http://schemas.microsoft.com/office/drawing/2016/5/10/chartex" xmlns:cx5="http://schemas.microsoft.com/office/drawing/2016/5/11/chartex" xmlns:cx6="http://schemas.microsoft.com/office/drawing/2016/5/12/chartex" xmlns:cx7="http://schemas.microsoft.com/office/drawing/2016/5/13/chartex" xmlns:cx8="http://schemas.microsoft.com/office/drawing/2016/5/14/chartex" xmlns:mc="http://schemas.openxmlformats.org/markup-compatibility/2006" xmlns:aink="http://schemas.microsoft.com/office/drawing/2016/ink" xmlns:am3d="http://schemas.microsoft.com/office/drawing/2017/model3d" xmlns:o="urn:schemas-microsoft-com:office:office" xmlns:r="http://schemas.openxmlformats.org/officeDocument/2006/relationships" xmlns:m="http://schemas.openxmlformats.org/officeDocument/2006/math" xmlns:v="urn:schemas-microsoft-com:vml" xmlns:wp14="http://schemas.microsoft.com/office/word/2010/wordprocessingDrawing" xmlns:wp="http://schemas.openxmlformats.org/drawingml/2006/wordprocessingDrawing" xmlns:w10="urn:schemas-microsoft-com:office:word" xmlns:w="http://schemas.openxmlformats.org/wordprocessingml/2006/main" xmlns:w14="http://schemas.microsoft.com/office/word/2010/wordml" xmlns:w15="http://schemas.microsoft.com/office/word/2012/wordml" xmlns:w16cex="http://schemas.microsoft.com/office/word/2018/wordml/cex" xmlns:w16cid="http://schemas.microsoft.com/office/word/2016/wordml/cid" xmlns:w16="http://schemas.microsoft.com/office/word/2018/wordml" xmlns:w16sdtdh="http://schemas.microsoft.com/office/word/2020/wordml/sdtdatahash" xmlns:w16se="http://schemas.microsoft.com/office/word/2015/wordml/symex" xmlns:wpg="http://schemas.microsoft.com/office/word/2010/wordprocessingGroup" xmlns:wpi="http://schemas.microsoft.com/office/word/2010/wordprocessingInk" xmlns:wne="http://schemas.microsoft.com/office/word/2006/wordml" xmlns:wps="http://schemas.microsoft.com/office/word/2010/wordprocessingShape" mc:Ignorable="w14 w15 w16se w16cid w16 w16cex w16sdtdh wp14">
   <w:footnote w:type="separator" w:id="-1">
     <w:p>
       <w:pPr>
@@ -6534,7 +6574,7 @@
 </file>
 
 <file path=word/header1.xml><?xml version="1.0" encoding="utf-8"?>
-<w:hdr xmlns:wpc="http://schemas.microsoft.com/office/word/2010/wordprocessingCanvas" xmlns:cx="http://schemas.microsoft.com/office/drawing/2014/chartex" xmlns:cx1="http://schemas.microsoft.com/office/drawing/2015/9/8/chartex" xmlns:cx2="http://schemas.microsoft.com/office/drawing/2015/10/21/chartex" xmlns:cx3="http://schemas.microsoft.com/office/drawing/2016/5/9/chartex" xmlns:cx4="http://schemas.microsoft.com/office/drawing/2016/5/10/chartex" xmlns:cx5="http://schemas.microsoft.com/office/drawing/2016/5/11/chartex" xmlns:cx6="http://schemas.microsoft.com/office/drawing/2016/5/12/chartex" xmlns:cx7="http://schemas.microsoft.com/office/drawing/2016/5/13/chartex" xmlns:cx8="http://schemas.microsoft.com/office/drawing/2016/5/14/chartex" xmlns:mc="http://schemas.openxmlformats.org/markup-compatibility/2006" xmlns:aink="http://schemas.microsoft.com/office/drawing/2016/ink" xmlns:am3d="http://schemas.microsoft.com/office/drawing/2017/model3d" xmlns:o="urn:schemas-microsoft-com:office:office" xmlns:oel="http://schemas.microsoft.com/office/2019/extlst" xmlns:r="http://schemas.openxmlformats.org/officeDocument/2006/relationships" xmlns:m="http://schemas.openxmlformats.org/officeDocument/2006/math" xmlns:v="urn:schemas-microsoft-com:vml" xmlns:wp14="http://schemas.microsoft.com/office/word/2010/wordprocessingDrawing" xmlns:wp="http://schemas.openxmlformats.org/drawingml/2006/wordprocessingDrawing" xmlns:w10="urn:schemas-microsoft-com:office:word" xmlns:w="http://schemas.openxmlformats.org/wordprocessingml/2006/main" xmlns:w14="http://schemas.microsoft.com/office/word/2010/wordml" xmlns:w15="http://schemas.microsoft.com/office/word/2012/wordml" xmlns:w16cex="http://schemas.microsoft.com/office/word/2018/wordml/cex" xmlns:w16cid="http://schemas.microsoft.com/office/word/2016/wordml/cid" xmlns:w16="http://schemas.microsoft.com/office/word/2018/wordml" xmlns:w16sdtdh="http://schemas.microsoft.com/office/word/2020/wordml/sdtdatahash" xmlns:w16se="http://schemas.microsoft.com/office/word/2015/wordml/symex" xmlns:wpg="http://schemas.microsoft.com/office/word/2010/wordprocessingGroup" xmlns:wpi="http://schemas.microsoft.com/office/word/2010/wordprocessingInk" xmlns:wne="http://schemas.microsoft.com/office/word/2006/wordml" xmlns:wps="http://schemas.microsoft.com/office/word/2010/wordprocessingShape" mc:Ignorable="w14 w15 w16se w16cid w16 w16cex w16sdtdh wp14">
+<w:hdr xmlns:wpc="http://schemas.microsoft.com/office/word/2010/wordprocessingCanvas" xmlns:cx="http://schemas.microsoft.com/office/drawing/2014/chartex" xmlns:cx1="http://schemas.microsoft.com/office/drawing/2015/9/8/chartex" xmlns:cx2="http://schemas.microsoft.com/office/drawing/2015/10/21/chartex" xmlns:cx3="http://schemas.microsoft.com/office/drawing/2016/5/9/chartex" xmlns:cx4="http://schemas.microsoft.com/office/drawing/2016/5/10/chartex" xmlns:cx5="http://schemas.microsoft.com/office/drawing/2016/5/11/chartex" xmlns:cx6="http://schemas.microsoft.com/office/drawing/2016/5/12/chartex" xmlns:cx7="http://schemas.microsoft.com/office/drawing/2016/5/13/chartex" xmlns:cx8="http://schemas.microsoft.com/office/drawing/2016/5/14/chartex" xmlns:mc="http://schemas.openxmlformats.org/markup-compatibility/2006" xmlns:aink="http://schemas.microsoft.com/office/drawing/2016/ink" xmlns:am3d="http://schemas.microsoft.com/office/drawing/2017/model3d" xmlns:o="urn:schemas-microsoft-com:office:office" xmlns:r="http://schemas.openxmlformats.org/officeDocument/2006/relationships" xmlns:m="http://schemas.openxmlformats.org/officeDocument/2006/math" xmlns:v="urn:schemas-microsoft-com:vml" xmlns:wp14="http://schemas.microsoft.com/office/word/2010/wordprocessingDrawing" xmlns:wp="http://schemas.openxmlformats.org/drawingml/2006/wordprocessingDrawing" xmlns:w10="urn:schemas-microsoft-com:office:word" xmlns:w="http://schemas.openxmlformats.org/wordprocessingml/2006/main" xmlns:w14="http://schemas.microsoft.com/office/word/2010/wordml" xmlns:w15="http://schemas.microsoft.com/office/word/2012/wordml" xmlns:w16cex="http://schemas.microsoft.com/office/word/2018/wordml/cex" xmlns:w16cid="http://schemas.microsoft.com/office/word/2016/wordml/cid" xmlns:w16="http://schemas.microsoft.com/office/word/2018/wordml" xmlns:w16sdtdh="http://schemas.microsoft.com/office/word/2020/wordml/sdtdatahash" xmlns:w16se="http://schemas.microsoft.com/office/word/2015/wordml/symex" xmlns:wpg="http://schemas.microsoft.com/office/word/2010/wordprocessingGroup" xmlns:wpi="http://schemas.microsoft.com/office/word/2010/wordprocessingInk" xmlns:wne="http://schemas.microsoft.com/office/word/2006/wordml" xmlns:wps="http://schemas.microsoft.com/office/word/2010/wordprocessingShape" mc:Ignorable="w14 w15 w16se w16cid w16 w16cex w16sdtdh wp14">
   <w:p>
     <w:pPr>
       <w:pStyle w:val="Cabealho"/>
@@ -6583,7 +6623,7 @@
 </file>
 
 <file path=word/numbering.xml><?xml version="1.0" encoding="utf-8"?>
-<w:numbering xmlns:wpc="http://schemas.microsoft.com/office/word/2010/wordprocessingCanvas" xmlns:cx="http://schemas.microsoft.com/office/drawing/2014/chartex" xmlns:cx1="http://schemas.microsoft.com/office/drawing/2015/9/8/chartex" xmlns:cx2="http://schemas.microsoft.com/office/drawing/2015/10/21/chartex" xmlns:cx3="http://schemas.microsoft.com/office/drawing/2016/5/9/chartex" xmlns:cx4="http://schemas.microsoft.com/office/drawing/2016/5/10/chartex" xmlns:cx5="http://schemas.microsoft.com/office/drawing/2016/5/11/chartex" xmlns:cx6="http://schemas.microsoft.com/office/drawing/2016/5/12/chartex" xmlns:cx7="http://schemas.microsoft.com/office/drawing/2016/5/13/chartex" xmlns:cx8="http://schemas.microsoft.com/office/drawing/2016/5/14/chartex" xmlns:mc="http://schemas.openxmlformats.org/markup-compatibility/2006" xmlns:aink="http://schemas.microsoft.com/office/drawing/2016/ink" xmlns:am3d="http://schemas.microsoft.com/office/drawing/2017/model3d" xmlns:o="urn:schemas-microsoft-com:office:office" xmlns:oel="http://schemas.microsoft.com/office/2019/extlst" xmlns:r="http://schemas.openxmlformats.org/officeDocument/2006/relationships" xmlns:m="http://schemas.openxmlformats.org/officeDocument/2006/math" xmlns:v="urn:schemas-microsoft-com:vml" xmlns:wp14="http://schemas.microsoft.com/office/word/2010/wordprocessingDrawing" xmlns:wp="http://schemas.openxmlformats.org/drawingml/2006/wordprocessingDrawing" xmlns:w10="urn:schemas-microsoft-com:office:word" xmlns:w="http://schemas.openxmlformats.org/wordprocessingml/2006/main" xmlns:w14="http://schemas.microsoft.com/office/word/2010/wordml" xmlns:w15="http://schemas.microsoft.com/office/word/2012/wordml" xmlns:w16cex="http://schemas.microsoft.com/office/word/2018/wordml/cex" xmlns:w16cid="http://schemas.microsoft.com/office/word/2016/wordml/cid" xmlns:w16="http://schemas.microsoft.com/office/word/2018/wordml" xmlns:w16sdtdh="http://schemas.microsoft.com/office/word/2020/wordml/sdtdatahash" xmlns:w16se="http://schemas.microsoft.com/office/word/2015/wordml/symex" xmlns:wpg="http://schemas.microsoft.com/office/word/2010/wordprocessingGroup" xmlns:wpi="http://schemas.microsoft.com/office/word/2010/wordprocessingInk" xmlns:wne="http://schemas.microsoft.com/office/word/2006/wordml" xmlns:wps="http://schemas.microsoft.com/office/word/2010/wordprocessingShape" mc:Ignorable="w14 w15 w16se w16cid w16 w16cex w16sdtdh wp14">
+<w:numbering xmlns:wpc="http://schemas.microsoft.com/office/word/2010/wordprocessingCanvas" xmlns:cx="http://schemas.microsoft.com/office/drawing/2014/chartex" xmlns:cx1="http://schemas.microsoft.com/office/drawing/2015/9/8/chartex" xmlns:cx2="http://schemas.microsoft.com/office/drawing/2015/10/21/chartex" xmlns:cx3="http://schemas.microsoft.com/office/drawing/2016/5/9/chartex" xmlns:cx4="http://schemas.microsoft.com/office/drawing/2016/5/10/chartex" xmlns:cx5="http://schemas.microsoft.com/office/drawing/2016/5/11/chartex" xmlns:cx6="http://schemas.microsoft.com/office/drawing/2016/5/12/chartex" xmlns:cx7="http://schemas.microsoft.com/office/drawing/2016/5/13/chartex" xmlns:cx8="http://schemas.microsoft.com/office/drawing/2016/5/14/chartex" xmlns:mc="http://schemas.openxmlformats.org/markup-compatibility/2006" xmlns:aink="http://schemas.microsoft.com/office/drawing/2016/ink" xmlns:am3d="http://schemas.microsoft.com/office/drawing/2017/model3d" xmlns:o="urn:schemas-microsoft-com:office:office" xmlns:r="http://schemas.openxmlformats.org/officeDocument/2006/relationships" xmlns:m="http://schemas.openxmlformats.org/officeDocument/2006/math" xmlns:v="urn:schemas-microsoft-com:vml" xmlns:wp14="http://schemas.microsoft.com/office/word/2010/wordprocessingDrawing" xmlns:wp="http://schemas.openxmlformats.org/drawingml/2006/wordprocessingDrawing" xmlns:w10="urn:schemas-microsoft-com:office:word" xmlns:w="http://schemas.openxmlformats.org/wordprocessingml/2006/main" xmlns:w14="http://schemas.microsoft.com/office/word/2010/wordml" xmlns:w15="http://schemas.microsoft.com/office/word/2012/wordml" xmlns:w16cex="http://schemas.microsoft.com/office/word/2018/wordml/cex" xmlns:w16cid="http://schemas.microsoft.com/office/word/2016/wordml/cid" xmlns:w16="http://schemas.microsoft.com/office/word/2018/wordml" xmlns:w16sdtdh="http://schemas.microsoft.com/office/word/2020/wordml/sdtdatahash" xmlns:w16se="http://schemas.microsoft.com/office/word/2015/wordml/symex" xmlns:wpg="http://schemas.microsoft.com/office/word/2010/wordprocessingGroup" xmlns:wpi="http://schemas.microsoft.com/office/word/2010/wordprocessingInk" xmlns:wne="http://schemas.microsoft.com/office/word/2006/wordml" xmlns:wps="http://schemas.microsoft.com/office/word/2010/wordprocessingShape" mc:Ignorable="w14 w15 w16se w16cid w16 w16cex w16sdtdh wp14">
   <w:abstractNum w:abstractNumId="0" w15:restartNumberingAfterBreak="0">
     <w:nsid w:val="0AF453E4"/>
     <w:multiLevelType w:val="multilevel"/>
@@ -7555,32 +7595,32 @@
       </w:rPr>
     </w:lvl>
   </w:abstractNum>
-  <w:num w:numId="1" w16cid:durableId="1711879267">
+  <w:num w:numId="1">
     <w:abstractNumId w:val="6"/>
   </w:num>
-  <w:num w:numId="2" w16cid:durableId="1019894662">
+  <w:num w:numId="2">
     <w:abstractNumId w:val="3"/>
   </w:num>
-  <w:num w:numId="3" w16cid:durableId="839393743">
+  <w:num w:numId="3">
     <w:abstractNumId w:val="0"/>
   </w:num>
-  <w:num w:numId="4" w16cid:durableId="73281341">
+  <w:num w:numId="4">
     <w:abstractNumId w:val="1"/>
   </w:num>
-  <w:num w:numId="5" w16cid:durableId="643660350">
+  <w:num w:numId="5">
     <w:abstractNumId w:val="2"/>
   </w:num>
-  <w:num w:numId="6" w16cid:durableId="1704987148">
+  <w:num w:numId="6">
     <w:abstractNumId w:val="4"/>
   </w:num>
-  <w:num w:numId="7" w16cid:durableId="1009909857">
+  <w:num w:numId="7">
     <w:abstractNumId w:val="5"/>
   </w:num>
 </w:numbering>
 </file>
 
 <file path=word/people.xml><?xml version="1.0" encoding="utf-8"?>
-<w15:people xmlns:wpc="http://schemas.microsoft.com/office/word/2010/wordprocessingCanvas" xmlns:cx="http://schemas.microsoft.com/office/drawing/2014/chartex" xmlns:cx1="http://schemas.microsoft.com/office/drawing/2015/9/8/chartex" xmlns:cx2="http://schemas.microsoft.com/office/drawing/2015/10/21/chartex" xmlns:cx3="http://schemas.microsoft.com/office/drawing/2016/5/9/chartex" xmlns:cx4="http://schemas.microsoft.com/office/drawing/2016/5/10/chartex" xmlns:cx5="http://schemas.microsoft.com/office/drawing/2016/5/11/chartex" xmlns:cx6="http://schemas.microsoft.com/office/drawing/2016/5/12/chartex" xmlns:cx7="http://schemas.microsoft.com/office/drawing/2016/5/13/chartex" xmlns:cx8="http://schemas.microsoft.com/office/drawing/2016/5/14/chartex" xmlns:mc="http://schemas.openxmlformats.org/markup-compatibility/2006" xmlns:aink="http://schemas.microsoft.com/office/drawing/2016/ink" xmlns:am3d="http://schemas.microsoft.com/office/drawing/2017/model3d" xmlns:o="urn:schemas-microsoft-com:office:office" xmlns:oel="http://schemas.microsoft.com/office/2019/extlst" xmlns:r="http://schemas.openxmlformats.org/officeDocument/2006/relationships" xmlns:m="http://schemas.openxmlformats.org/officeDocument/2006/math" xmlns:v="urn:schemas-microsoft-com:vml" xmlns:wp14="http://schemas.microsoft.com/office/word/2010/wordprocessingDrawing" xmlns:wp="http://schemas.openxmlformats.org/drawingml/2006/wordprocessingDrawing" xmlns:w10="urn:schemas-microsoft-com:office:word" xmlns:w="http://schemas.openxmlformats.org/wordprocessingml/2006/main" xmlns:w14="http://schemas.microsoft.com/office/word/2010/wordml" xmlns:w15="http://schemas.microsoft.com/office/word/2012/wordml" xmlns:w16cex="http://schemas.microsoft.com/office/word/2018/wordml/cex" xmlns:w16cid="http://schemas.microsoft.com/office/word/2016/wordml/cid" xmlns:w16="http://schemas.microsoft.com/office/word/2018/wordml" xmlns:w16sdtdh="http://schemas.microsoft.com/office/word/2020/wordml/sdtdatahash" xmlns:w16se="http://schemas.microsoft.com/office/word/2015/wordml/symex" xmlns:wpg="http://schemas.microsoft.com/office/word/2010/wordprocessingGroup" xmlns:wpi="http://schemas.microsoft.com/office/word/2010/wordprocessingInk" xmlns:wne="http://schemas.microsoft.com/office/word/2006/wordml" xmlns:wps="http://schemas.microsoft.com/office/word/2010/wordprocessingShape" mc:Ignorable="w14 w15 w16se w16cid w16 w16cex w16sdtdh wp14">
+<w15:people xmlns:wpc="http://schemas.microsoft.com/office/word/2010/wordprocessingCanvas" xmlns:cx="http://schemas.microsoft.com/office/drawing/2014/chartex" xmlns:cx1="http://schemas.microsoft.com/office/drawing/2015/9/8/chartex" xmlns:cx2="http://schemas.microsoft.com/office/drawing/2015/10/21/chartex" xmlns:cx3="http://schemas.microsoft.com/office/drawing/2016/5/9/chartex" xmlns:cx4="http://schemas.microsoft.com/office/drawing/2016/5/10/chartex" xmlns:cx5="http://schemas.microsoft.com/office/drawing/2016/5/11/chartex" xmlns:cx6="http://schemas.microsoft.com/office/drawing/2016/5/12/chartex" xmlns:cx7="http://schemas.microsoft.com/office/drawing/2016/5/13/chartex" xmlns:cx8="http://schemas.microsoft.com/office/drawing/2016/5/14/chartex" xmlns:mc="http://schemas.openxmlformats.org/markup-compatibility/2006" xmlns:aink="http://schemas.microsoft.com/office/drawing/2016/ink" xmlns:am3d="http://schemas.microsoft.com/office/drawing/2017/model3d" xmlns:o="urn:schemas-microsoft-com:office:office" xmlns:r="http://schemas.openxmlformats.org/officeDocument/2006/relationships" xmlns:m="http://schemas.openxmlformats.org/officeDocument/2006/math" xmlns:v="urn:schemas-microsoft-com:vml" xmlns:wp14="http://schemas.microsoft.com/office/word/2010/wordprocessingDrawing" xmlns:wp="http://schemas.openxmlformats.org/drawingml/2006/wordprocessingDrawing" xmlns:w10="urn:schemas-microsoft-com:office:word" xmlns:w="http://schemas.openxmlformats.org/wordprocessingml/2006/main" xmlns:w14="http://schemas.microsoft.com/office/word/2010/wordml" xmlns:w15="http://schemas.microsoft.com/office/word/2012/wordml" xmlns:w16cex="http://schemas.microsoft.com/office/word/2018/wordml/cex" xmlns:w16cid="http://schemas.microsoft.com/office/word/2016/wordml/cid" xmlns:w16="http://schemas.microsoft.com/office/word/2018/wordml" xmlns:w16sdtdh="http://schemas.microsoft.com/office/word/2020/wordml/sdtdatahash" xmlns:w16se="http://schemas.microsoft.com/office/word/2015/wordml/symex" xmlns:wpg="http://schemas.microsoft.com/office/word/2010/wordprocessingGroup" xmlns:wpi="http://schemas.microsoft.com/office/word/2010/wordprocessingInk" xmlns:wne="http://schemas.microsoft.com/office/word/2006/wordml" xmlns:wps="http://schemas.microsoft.com/office/word/2010/wordprocessingShape" mc:Ignorable="w14 w15 w16se w16cid w16 w16cex w16sdtdh wp14">
   <w15:person w15:author="HENRIQUE RIBEIRO DA SILVEIRA">
     <w15:presenceInfo w15:providerId="None" w15:userId="HENRIQUE RIBEIRO DA SILVEIRA"/>
   </w15:person>
@@ -11202,7 +11242,7 @@
 </file>
 
 <file path=word/glossary/document.xml><?xml version="1.0" encoding="utf-8"?>
-<w:glossaryDocument xmlns:wpc="http://schemas.microsoft.com/office/word/2010/wordprocessingCanvas" xmlns:cx="http://schemas.microsoft.com/office/drawing/2014/chartex" xmlns:cx1="http://schemas.microsoft.com/office/drawing/2015/9/8/chartex" xmlns:cx2="http://schemas.microsoft.com/office/drawing/2015/10/21/chartex" xmlns:cx3="http://schemas.microsoft.com/office/drawing/2016/5/9/chartex" xmlns:cx4="http://schemas.microsoft.com/office/drawing/2016/5/10/chartex" xmlns:cx5="http://schemas.microsoft.com/office/drawing/2016/5/11/chartex" xmlns:cx6="http://schemas.microsoft.com/office/drawing/2016/5/12/chartex" xmlns:cx7="http://schemas.microsoft.com/office/drawing/2016/5/13/chartex" xmlns:cx8="http://schemas.microsoft.com/office/drawing/2016/5/14/chartex" xmlns:mc="http://schemas.openxmlformats.org/markup-compatibility/2006" xmlns:aink="http://schemas.microsoft.com/office/drawing/2016/ink" xmlns:am3d="http://schemas.microsoft.com/office/drawing/2017/model3d" xmlns:o="urn:schemas-microsoft-com:office:office" xmlns:oel="http://schemas.microsoft.com/office/2019/extlst" xmlns:r="http://schemas.openxmlformats.org/officeDocument/2006/relationships" xmlns:m="http://schemas.openxmlformats.org/officeDocument/2006/math" xmlns:v="urn:schemas-microsoft-com:vml" xmlns:wp14="http://schemas.microsoft.com/office/word/2010/wordprocessingDrawing" xmlns:wp="http://schemas.openxmlformats.org/drawingml/2006/wordprocessingDrawing" xmlns:w10="urn:schemas-microsoft-com:office:word" xmlns:w="http://schemas.openxmlformats.org/wordprocessingml/2006/main" xmlns:w14="http://schemas.microsoft.com/office/word/2010/wordml" xmlns:w15="http://schemas.microsoft.com/office/word/2012/wordml" xmlns:w16cex="http://schemas.microsoft.com/office/word/2018/wordml/cex" xmlns:w16cid="http://schemas.microsoft.com/office/word/2016/wordml/cid" xmlns:w16="http://schemas.microsoft.com/office/word/2018/wordml" xmlns:w16sdtdh="http://schemas.microsoft.com/office/word/2020/wordml/sdtdatahash" xmlns:w16se="http://schemas.microsoft.com/office/word/2015/wordml/symex" xmlns:wpg="http://schemas.microsoft.com/office/word/2010/wordprocessingGroup" xmlns:wpi="http://schemas.microsoft.com/office/word/2010/wordprocessingInk" xmlns:wne="http://schemas.microsoft.com/office/word/2006/wordml" xmlns:wps="http://schemas.microsoft.com/office/word/2010/wordprocessingShape" mc:Ignorable="w14 w15 w16se w16cid w16 w16cex w16sdtdh wp14">
+<w:glossaryDocument xmlns:wpc="http://schemas.microsoft.com/office/word/2010/wordprocessingCanvas" xmlns:cx="http://schemas.microsoft.com/office/drawing/2014/chartex" xmlns:cx1="http://schemas.microsoft.com/office/drawing/2015/9/8/chartex" xmlns:cx2="http://schemas.microsoft.com/office/drawing/2015/10/21/chartex" xmlns:cx3="http://schemas.microsoft.com/office/drawing/2016/5/9/chartex" xmlns:cx4="http://schemas.microsoft.com/office/drawing/2016/5/10/chartex" xmlns:cx5="http://schemas.microsoft.com/office/drawing/2016/5/11/chartex" xmlns:cx6="http://schemas.microsoft.com/office/drawing/2016/5/12/chartex" xmlns:cx7="http://schemas.microsoft.com/office/drawing/2016/5/13/chartex" xmlns:cx8="http://schemas.microsoft.com/office/drawing/2016/5/14/chartex" xmlns:mc="http://schemas.openxmlformats.org/markup-compatibility/2006" xmlns:aink="http://schemas.microsoft.com/office/drawing/2016/ink" xmlns:am3d="http://schemas.microsoft.com/office/drawing/2017/model3d" xmlns:o="urn:schemas-microsoft-com:office:office" xmlns:r="http://schemas.openxmlformats.org/officeDocument/2006/relationships" xmlns:m="http://schemas.openxmlformats.org/officeDocument/2006/math" xmlns:v="urn:schemas-microsoft-com:vml" xmlns:wp14="http://schemas.microsoft.com/office/word/2010/wordprocessingDrawing" xmlns:wp="http://schemas.openxmlformats.org/drawingml/2006/wordprocessingDrawing" xmlns:w10="urn:schemas-microsoft-com:office:word" xmlns:w="http://schemas.openxmlformats.org/wordprocessingml/2006/main" xmlns:w14="http://schemas.microsoft.com/office/word/2010/wordml" xmlns:w15="http://schemas.microsoft.com/office/word/2012/wordml" xmlns:w16cex="http://schemas.microsoft.com/office/word/2018/wordml/cex" xmlns:w16cid="http://schemas.microsoft.com/office/word/2016/wordml/cid" xmlns:w16="http://schemas.microsoft.com/office/word/2018/wordml" xmlns:w16sdtdh="http://schemas.microsoft.com/office/word/2020/wordml/sdtdatahash" xmlns:w16se="http://schemas.microsoft.com/office/word/2015/wordml/symex" xmlns:wpg="http://schemas.microsoft.com/office/word/2010/wordprocessingGroup" xmlns:wpi="http://schemas.microsoft.com/office/word/2010/wordprocessingInk" xmlns:wne="http://schemas.microsoft.com/office/word/2006/wordml" xmlns:wps="http://schemas.microsoft.com/office/word/2010/wordprocessingShape" mc:Ignorable="w14 w15 w16se w16cid w16 w16cex w16sdtdh wp14">
   <w:docParts>
     <w:docPart>
       <w:docPartPr>
@@ -11269,17 +11309,17 @@
     <w:charset w:val="00"/>
     <w:family w:val="swiss"/>
     <w:pitch w:val="variable"/>
-    <w:sig w:usb0="E4002EFF" w:usb1="C000247B" w:usb2="00000009" w:usb3="00000000" w:csb0="000001FF" w:csb1="00000000"/>
+    <w:sig w:usb0="E4002EFF" w:usb1="C200247B" w:usb2="00000009" w:usb3="00000000" w:csb0="000001FF" w:csb1="00000000"/>
   </w:font>
   <w:font w:name="Calibri Light">
     <w:panose1 w:val="020F0302020204030204"/>
     <w:charset w:val="00"/>
     <w:family w:val="swiss"/>
     <w:pitch w:val="variable"/>
-    <w:sig w:usb0="E4002EFF" w:usb1="C000247B" w:usb2="00000009" w:usb3="00000000" w:csb0="000001FF" w:csb1="00000000"/>
+    <w:sig w:usb0="E4002EFF" w:usb1="C200247B" w:usb2="00000009" w:usb3="00000000" w:csb0="000001FF" w:csb1="00000000"/>
   </w:font>
   <w:font w:name="Exo">
-    <w:panose1 w:val="00000000000000000000"/>
+    <w:altName w:val="Calibri"/>
     <w:charset w:val="00"/>
     <w:family w:val="auto"/>
     <w:pitch w:val="variable"/>
@@ -11300,7 +11340,7 @@
     <w:sig w:usb0="2000020F" w:usb1="00000003" w:usb2="00000000" w:usb3="00000000" w:csb0="00000197" w:csb1="00000000"/>
   </w:font>
   <w:font w:name="Amsi Pro Thin">
-    <w:panose1 w:val="020F0203040100060004"/>
+    <w:altName w:val="Calibri"/>
     <w:charset w:val="00"/>
     <w:family w:val="swiss"/>
     <w:pitch w:val="variable"/>
@@ -11341,6 +11381,7 @@
     <w:rsid w:val="00B84976"/>
     <w:rsid w:val="00BA0934"/>
     <w:rsid w:val="00EB6977"/>
+    <w:rsid w:val="00FD65B4"/>
   </w:rsids>
   <m:mathPr>
     <m:mathFont m:val="Cambria Math"/>

</xml_diff>